<commit_message>
Updated version number of change to nm0570.fmb
git-svn-id: svn://127.0.0.1/Core@4998 17c802ae-cbca-534c-9e8e-6d19a4926c45
</commit_message>
<xml_diff>
--- a/trunk/doc/readme_nm_4200_fix31.docx
+++ b/trunk/doc/readme_nm_4200_fix31.docx
@@ -1647,8 +1647,6 @@
               </w:rPr>
               <w:t>4.0.1.0</w:t>
             </w:r>
-            <w:bookmarkStart w:id="0" w:name="_GoBack"/>
-            <w:bookmarkEnd w:id="0"/>
           </w:p>
         </w:tc>
       </w:tr>
@@ -1809,7 +1807,88 @@
                 <w:sz w:val="16"/>
                 <w:szCs w:val="16"/>
               </w:rPr>
-              <w:t>4.3.1.1</w:t>
+              <w:t>4.3.1.2</w:t>
+            </w:r>
+          </w:p>
+        </w:tc>
+      </w:tr>
+      <w:tr>
+        <w:trPr>
+          <w:cantSplit/>
+        </w:trPr>
+        <w:tc>
+          <w:tcPr>
+            <w:tcW w:w="3261" w:type="dxa"/>
+            <w:tcBorders>
+              <w:top w:val="single" w:sz="6" w:space="0" w:color="BFBFBF"/>
+              <w:left w:val="single" w:sz="4" w:space="0" w:color="BFBFBF"/>
+              <w:bottom w:val="single" w:sz="6" w:space="0" w:color="BFBFBF"/>
+              <w:right w:val="single" w:sz="6" w:space="0" w:color="BFBFBF"/>
+            </w:tcBorders>
+            <w:shd w:val="clear" w:color="auto" w:fill="FFFFFF"/>
+          </w:tcPr>
+          <w:p>
+            <w:pPr>
+              <w:keepLines/>
+              <w:widowControl w:val="0"/>
+              <w:autoSpaceDE w:val="0"/>
+              <w:autoSpaceDN w:val="0"/>
+              <w:adjustRightInd w:val="0"/>
+              <w:spacing w:after="0" w:line="240" w:lineRule="auto"/>
+              <w:ind w:left="108" w:right="107"/>
+              <w:rPr>
+                <w:rFonts w:ascii="Arial" w:hAnsi="Arial" w:cs="Arial"/>
+                <w:color w:val="000000"/>
+                <w:sz w:val="18"/>
+                <w:szCs w:val="18"/>
+              </w:rPr>
+            </w:pPr>
+            <w:r>
+              <w:rPr>
+                <w:rFonts w:ascii="Calibri" w:hAnsi="Calibri" w:cs="Calibri"/>
+                <w:color w:val="000000"/>
+                <w:sz w:val="16"/>
+                <w:szCs w:val="16"/>
+              </w:rPr>
+              <w:t>nm3asset.pkw</w:t>
+            </w:r>
+          </w:p>
+        </w:tc>
+        <w:tc>
+          <w:tcPr>
+            <w:tcW w:w="1275" w:type="dxa"/>
+            <w:tcBorders>
+              <w:top w:val="single" w:sz="6" w:space="0" w:color="BFBFBF"/>
+              <w:left w:val="single" w:sz="6" w:space="0" w:color="BFBFBF"/>
+              <w:bottom w:val="single" w:sz="6" w:space="0" w:color="BFBFBF"/>
+              <w:right w:val="single" w:sz="4" w:space="0" w:color="BFBFBF"/>
+            </w:tcBorders>
+            <w:shd w:val="clear" w:color="auto" w:fill="FFFFFF"/>
+          </w:tcPr>
+          <w:p>
+            <w:pPr>
+              <w:keepLines/>
+              <w:widowControl w:val="0"/>
+              <w:autoSpaceDE w:val="0"/>
+              <w:autoSpaceDN w:val="0"/>
+              <w:adjustRightInd w:val="0"/>
+              <w:spacing w:after="0" w:line="240" w:lineRule="auto"/>
+              <w:ind w:left="109" w:right="92"/>
+              <w:rPr>
+                <w:rFonts w:ascii="Arial" w:hAnsi="Arial" w:cs="Arial"/>
+                <w:color w:val="000000"/>
+                <w:sz w:val="18"/>
+                <w:szCs w:val="18"/>
+              </w:rPr>
+            </w:pPr>
+            <w:r>
+              <w:rPr>
+                <w:rFonts w:ascii="Calibri" w:hAnsi="Calibri" w:cs="Calibri"/>
+                <w:color w:val="000000"/>
+                <w:sz w:val="16"/>
+                <w:szCs w:val="16"/>
+              </w:rPr>
+              <w:t>2.21</w:t>
             </w:r>
           </w:p>
         </w:tc>
@@ -1839,20 +1918,20 @@
               <w:spacing w:after="0" w:line="240" w:lineRule="auto"/>
               <w:ind w:left="108" w:right="107"/>
               <w:rPr>
-                <w:rFonts w:ascii="Arial" w:hAnsi="Arial" w:cs="Arial"/>
-                <w:color w:val="000000"/>
-                <w:sz w:val="18"/>
-                <w:szCs w:val="18"/>
-              </w:rPr>
-            </w:pPr>
-            <w:r>
-              <w:rPr>
                 <w:rFonts w:ascii="Calibri" w:hAnsi="Calibri" w:cs="Calibri"/>
                 <w:color w:val="000000"/>
                 <w:sz w:val="16"/>
                 <w:szCs w:val="16"/>
               </w:rPr>
-              <w:t>nm3asset.pkw</w:t>
+            </w:pPr>
+            <w:r>
+              <w:rPr>
+                <w:rFonts w:ascii="Calibri" w:hAnsi="Calibri" w:cs="Calibri"/>
+                <w:color w:val="000000"/>
+                <w:sz w:val="16"/>
+                <w:szCs w:val="16"/>
+              </w:rPr>
+              <w:t>nm_4200_fix31.sql</w:t>
             </w:r>
           </w:p>
         </w:tc>
@@ -1877,23 +1956,25 @@
               <w:spacing w:after="0" w:line="240" w:lineRule="auto"/>
               <w:ind w:left="109" w:right="92"/>
               <w:rPr>
-                <w:rFonts w:ascii="Arial" w:hAnsi="Arial" w:cs="Arial"/>
-                <w:color w:val="000000"/>
-                <w:sz w:val="18"/>
-                <w:szCs w:val="18"/>
-              </w:rPr>
-            </w:pPr>
-            <w:r>
-              <w:rPr>
                 <w:rFonts w:ascii="Calibri" w:hAnsi="Calibri" w:cs="Calibri"/>
                 <w:color w:val="000000"/>
                 <w:sz w:val="16"/>
                 <w:szCs w:val="16"/>
               </w:rPr>
-              <w:t>2.21</w:t>
+            </w:pPr>
+            <w:r>
+              <w:rPr>
+                <w:rFonts w:ascii="Calibri" w:hAnsi="Calibri" w:cs="Calibri"/>
+                <w:color w:val="000000"/>
+                <w:sz w:val="16"/>
+                <w:szCs w:val="16"/>
+              </w:rPr>
+              <w:t>3.0</w:t>
             </w:r>
           </w:p>
         </w:tc>
+        <w:bookmarkStart w:id="0" w:name="_GoBack"/>
+        <w:bookmarkEnd w:id="0"/>
       </w:tr>
     </w:tbl>
     <w:p>
@@ -9982,7 +10063,7 @@
 </file>
 
 <file path=customXml/itemProps1.xml><?xml version="1.0" encoding="utf-8"?>
-<ds:datastoreItem xmlns:ds="http://schemas.openxmlformats.org/officeDocument/2006/customXml" ds:itemID="{88E68EFD-BF32-4D31-A934-FF8C03AC398D}">
+<ds:datastoreItem xmlns:ds="http://schemas.openxmlformats.org/officeDocument/2006/customXml" ds:itemID="{72649FEC-61A4-40C4-8903-9B455F8E6CBD}">
   <ds:schemaRefs>
     <ds:schemaRef ds:uri="http://schemas.openxmlformats.org/officeDocument/2006/bibliography"/>
   </ds:schemaRefs>

</xml_diff>

<commit_message>
Amendment to file to run for fix (spotted by Sarah K).
git-svn-id: svn://127.0.0.1/Core@5753 17c802ae-cbca-534c-9e8e-6d19a4926c45
</commit_message>
<xml_diff>
--- a/trunk/doc/readme_nm_4200_fix31.docx
+++ b/trunk/doc/readme_nm_4200_fix31.docx
@@ -348,7 +348,6 @@
         </w:rPr>
         <w:t xml:space="preserve">After reading through this document, should you have any further training or consultancy requirements then please contact your </w:t>
       </w:r>
-      <w:proofErr w:type="spellStart"/>
       <w:r>
         <w:rPr>
           <w:rFonts w:ascii="Arial" w:hAnsi="Arial" w:cs="Arial"/>
@@ -360,21 +359,7 @@
           <w:sz w:val="18"/>
           <w:szCs w:val="18"/>
         </w:rPr>
-        <w:t>exor</w:t>
-      </w:r>
-      <w:proofErr w:type="spellEnd"/>
-      <w:r>
-        <w:rPr>
-          <w:rFonts w:ascii="Arial" w:hAnsi="Arial" w:cs="Arial"/>
-          <w:b/>
-          <w:bCs/>
-          <w:i/>
-          <w:iCs/>
-          <w:color w:val="000000"/>
-          <w:sz w:val="18"/>
-          <w:szCs w:val="18"/>
-        </w:rPr>
-        <w:t xml:space="preserve"> </w:t>
+        <w:t xml:space="preserve">exor </w:t>
       </w:r>
       <w:r>
         <w:rPr>
@@ -823,27 +808,7 @@
                 <w:sz w:val="16"/>
                 <w:szCs w:val="16"/>
               </w:rPr>
-              <w:t xml:space="preserve">Go to the relevant </w:t>
-            </w:r>
-            <w:proofErr w:type="spellStart"/>
-            <w:r>
-              <w:rPr>
-                <w:rFonts w:ascii="Calibri" w:hAnsi="Calibri" w:cs="Calibri"/>
-                <w:color w:val="000000"/>
-                <w:sz w:val="16"/>
-                <w:szCs w:val="16"/>
-              </w:rPr>
-              <w:t>exor</w:t>
-            </w:r>
-            <w:proofErr w:type="spellEnd"/>
-            <w:r>
-              <w:rPr>
-                <w:rFonts w:ascii="Calibri" w:hAnsi="Calibri" w:cs="Calibri"/>
-                <w:color w:val="000000"/>
-                <w:sz w:val="16"/>
-                <w:szCs w:val="16"/>
-              </w:rPr>
-              <w:t>\bin directory on the Oracle Application Server and rename the following files:-</w:t>
+              <w:t>Go to the relevant exor\bin directory on the Oracle Application Server and rename the following files:-</w:t>
             </w:r>
           </w:p>
           <w:p>
@@ -1042,7 +1007,16 @@
                 <w:sz w:val="16"/>
                 <w:szCs w:val="16"/>
               </w:rPr>
-              <w:t>At the prompt type "START log_nm_4200_fix31.sql" and press return.</w:t>
+              <w:t xml:space="preserve">At the prompt type "START </w:t>
+            </w:r>
+            <w:r>
+              <w:rPr>
+                <w:rFonts w:ascii="Calibri" w:hAnsi="Calibri" w:cs="Calibri"/>
+                <w:color w:val="000000"/>
+                <w:sz w:val="16"/>
+                <w:szCs w:val="16"/>
+              </w:rPr>
+              <w:t>nm_4200_fix31.sql" and press return.</w:t>
             </w:r>
             <w:r>
               <w:rPr>
@@ -1903,6 +1877,87 @@
             <w:tcBorders>
               <w:top w:val="single" w:sz="6" w:space="0" w:color="BFBFBF"/>
               <w:left w:val="single" w:sz="4" w:space="0" w:color="BFBFBF"/>
+              <w:bottom w:val="single" w:sz="6" w:space="0" w:color="BFBFBF"/>
+              <w:right w:val="single" w:sz="6" w:space="0" w:color="BFBFBF"/>
+            </w:tcBorders>
+            <w:shd w:val="clear" w:color="auto" w:fill="FFFFFF"/>
+          </w:tcPr>
+          <w:p>
+            <w:pPr>
+              <w:keepLines/>
+              <w:widowControl w:val="0"/>
+              <w:autoSpaceDE w:val="0"/>
+              <w:autoSpaceDN w:val="0"/>
+              <w:adjustRightInd w:val="0"/>
+              <w:spacing w:after="0" w:line="240" w:lineRule="auto"/>
+              <w:ind w:left="108" w:right="107"/>
+              <w:rPr>
+                <w:rFonts w:ascii="Calibri" w:hAnsi="Calibri" w:cs="Calibri"/>
+                <w:color w:val="000000"/>
+                <w:sz w:val="16"/>
+                <w:szCs w:val="16"/>
+              </w:rPr>
+            </w:pPr>
+            <w:r>
+              <w:rPr>
+                <w:rFonts w:ascii="Calibri" w:hAnsi="Calibri" w:cs="Calibri"/>
+                <w:color w:val="000000"/>
+                <w:sz w:val="16"/>
+                <w:szCs w:val="16"/>
+              </w:rPr>
+              <w:t>nm_4200_fix31.sql</w:t>
+            </w:r>
+          </w:p>
+        </w:tc>
+        <w:tc>
+          <w:tcPr>
+            <w:tcW w:w="1275" w:type="dxa"/>
+            <w:tcBorders>
+              <w:top w:val="single" w:sz="6" w:space="0" w:color="BFBFBF"/>
+              <w:left w:val="single" w:sz="6" w:space="0" w:color="BFBFBF"/>
+              <w:bottom w:val="single" w:sz="6" w:space="0" w:color="BFBFBF"/>
+              <w:right w:val="single" w:sz="4" w:space="0" w:color="BFBFBF"/>
+            </w:tcBorders>
+            <w:shd w:val="clear" w:color="auto" w:fill="FFFFFF"/>
+          </w:tcPr>
+          <w:p>
+            <w:pPr>
+              <w:keepLines/>
+              <w:widowControl w:val="0"/>
+              <w:autoSpaceDE w:val="0"/>
+              <w:autoSpaceDN w:val="0"/>
+              <w:adjustRightInd w:val="0"/>
+              <w:spacing w:after="0" w:line="240" w:lineRule="auto"/>
+              <w:ind w:left="109" w:right="92"/>
+              <w:rPr>
+                <w:rFonts w:ascii="Calibri" w:hAnsi="Calibri" w:cs="Calibri"/>
+                <w:color w:val="000000"/>
+                <w:sz w:val="16"/>
+                <w:szCs w:val="16"/>
+              </w:rPr>
+            </w:pPr>
+            <w:r>
+              <w:rPr>
+                <w:rFonts w:ascii="Calibri" w:hAnsi="Calibri" w:cs="Calibri"/>
+                <w:color w:val="000000"/>
+                <w:sz w:val="16"/>
+                <w:szCs w:val="16"/>
+              </w:rPr>
+              <w:t>3.0</w:t>
+            </w:r>
+          </w:p>
+        </w:tc>
+      </w:tr>
+      <w:tr>
+        <w:trPr>
+          <w:cantSplit/>
+        </w:trPr>
+        <w:tc>
+          <w:tcPr>
+            <w:tcW w:w="3261" w:type="dxa"/>
+            <w:tcBorders>
+              <w:top w:val="single" w:sz="6" w:space="0" w:color="BFBFBF"/>
+              <w:left w:val="single" w:sz="4" w:space="0" w:color="BFBFBF"/>
               <w:bottom w:val="single" w:sz="4" w:space="0" w:color="BFBFBF"/>
               <w:right w:val="single" w:sz="6" w:space="0" w:color="BFBFBF"/>
             </w:tcBorders>
@@ -1924,6 +1979,15 @@
                 <w:szCs w:val="16"/>
               </w:rPr>
             </w:pPr>
+            <w:r>
+              <w:rPr>
+                <w:rFonts w:ascii="Calibri" w:hAnsi="Calibri" w:cs="Calibri"/>
+                <w:color w:val="000000"/>
+                <w:sz w:val="16"/>
+                <w:szCs w:val="16"/>
+              </w:rPr>
+              <w:t>log_</w:t>
+            </w:r>
             <w:r>
               <w:rPr>
                 <w:rFonts w:ascii="Calibri" w:hAnsi="Calibri" w:cs="Calibri"/>
@@ -1971,10 +2035,10 @@
               </w:rPr>
               <w:t>3.0</w:t>
             </w:r>
+            <w:bookmarkStart w:id="0" w:name="_GoBack"/>
+            <w:bookmarkEnd w:id="0"/>
           </w:p>
         </w:tc>
-        <w:bookmarkStart w:id="0" w:name="_GoBack"/>
-        <w:bookmarkEnd w:id="0"/>
       </w:tr>
     </w:tbl>
     <w:p>
@@ -10063,7 +10127,7 @@
 </file>
 
 <file path=customXml/itemProps1.xml><?xml version="1.0" encoding="utf-8"?>
-<ds:datastoreItem xmlns:ds="http://schemas.openxmlformats.org/officeDocument/2006/customXml" ds:itemID="{72649FEC-61A4-40C4-8903-9B455F8E6CBD}">
+<ds:datastoreItem xmlns:ds="http://schemas.openxmlformats.org/officeDocument/2006/customXml" ds:itemID="{DD95CA2B-86AE-4403-A18A-24364BB54802}">
   <ds:schemaRefs>
     <ds:schemaRef ds:uri="http://schemas.openxmlformats.org/officeDocument/2006/bibliography"/>
   </ds:schemaRefs>

</xml_diff>